<commit_message>
Update Exercicio de aplicação-Gestor rápido.docx
Co-Authored-By: Claudionehemias5 <122739633+Claudionehemias5@users.noreply.github.com>
</commit_message>
<xml_diff>
--- a/docs/Exercicio de aplicação-Gestor rápido.docx
+++ b/docs/Exercicio de aplicação-Gestor rápido.docx
@@ -204,15 +204,7 @@
         <w:jc w:val="both"/>
       </w:pPr>
       <w:r>
-        <w:t xml:space="preserve">A Cantina do IPAG é um estabelecimento instalado no interior da instituição que se dedica a </w:t>
-      </w:r>
-      <w:proofErr w:type="spellStart"/>
-      <w:r>
-        <w:t>confecção</w:t>
-      </w:r>
-      <w:proofErr w:type="spellEnd"/>
-      <w:r>
-        <w:t xml:space="preserve"> e distribuição de refeições e lanches para os alunos e professores. A mesma</w:t>
+        <w:t>A Cantina do IPAG é um estabelecimento instalado no interior da instituição que se dedica a confecção e distribuição de refeições e lanches para os alunos e professores. A mesma</w:t>
       </w:r>
       <w:r>
         <w:t>, constituída por 4/5 funcionários,</w:t>
@@ -226,23 +218,7 @@
         <w:jc w:val="both"/>
       </w:pPr>
       <w:r>
-        <w:t xml:space="preserve">Os estudantes, professores ou membros da área administrativa, têm que se dirigir a Cantina para </w:t>
-      </w:r>
-      <w:proofErr w:type="spellStart"/>
-      <w:r>
-        <w:t>efectuar</w:t>
-      </w:r>
-      <w:proofErr w:type="spellEnd"/>
-      <w:r>
-        <w:t xml:space="preserve"> o pedido a atendente, fazer o pagamento e aguardar pela </w:t>
-      </w:r>
-      <w:proofErr w:type="spellStart"/>
-      <w:r>
-        <w:t>confecção</w:t>
-      </w:r>
-      <w:proofErr w:type="spellEnd"/>
-      <w:r>
-        <w:t xml:space="preserve"> do produto que pediu em um espaço vago que a cantina dispõe para sentar.</w:t>
+        <w:t>Os estudantes, professores ou membros da área administrativa, têm que se dirigir a Cantina para efectuar o pedido a atendente, fazer o pagamento e aguardar pela confecção do produto que pediu em um espaço vago que a cantina dispõe para sentar.</w:t>
       </w:r>
     </w:p>
     <w:p>
@@ -263,29 +239,13 @@
         <w:jc w:val="both"/>
       </w:pPr>
       <w:r>
-        <w:t xml:space="preserve">Na Cozinha e área de atendimento é um espaço onde se </w:t>
-      </w:r>
-      <w:proofErr w:type="spellStart"/>
-      <w:r>
-        <w:t>confeccionam</w:t>
-      </w:r>
-      <w:proofErr w:type="spellEnd"/>
-      <w:r>
-        <w:t xml:space="preserve"> as refeições para os clientes e se armazenam alguns produtos de consumo instantâneo</w:t>
+        <w:t>Na Cozinha e área de atendimento é um espaço onde se confeccionam as refeições para os clientes e se armazenam alguns produtos de consumo instantâneo</w:t>
       </w:r>
       <w:r>
         <w:t xml:space="preserve">, e também a área de </w:t>
       </w:r>
       <w:r>
-        <w:t xml:space="preserve">atendimento onde as pessoas se dirigem para fazer o pedido e em alguns casos fazer a </w:t>
-      </w:r>
-      <w:proofErr w:type="spellStart"/>
-      <w:r>
-        <w:t>recepção</w:t>
-      </w:r>
-      <w:proofErr w:type="spellEnd"/>
-      <w:r>
-        <w:t xml:space="preserve"> do </w:t>
+        <w:t xml:space="preserve">atendimento onde as pessoas se dirigem para fazer o pedido e em alguns casos fazer a recepção do </w:t>
       </w:r>
       <w:r>
         <w:t>mesmo.</w:t>
@@ -320,15 +280,7 @@
         <w:jc w:val="both"/>
       </w:pPr>
       <w:r>
-        <w:t xml:space="preserve">Os funcionários trabalham de acordo a sua função, há funcionários responsáveis pela </w:t>
-      </w:r>
-      <w:proofErr w:type="spellStart"/>
-      <w:r>
-        <w:t>confecção</w:t>
-      </w:r>
-      <w:proofErr w:type="spellEnd"/>
-      <w:r>
-        <w:t xml:space="preserve"> e outros mais dedicados ao atendimento e registo das vendas.  </w:t>
+        <w:t xml:space="preserve">Os funcionários trabalham de acordo a sua função, há funcionários responsáveis pela confecção e outros mais dedicados ao atendimento e registo das vendas.  </w:t>
       </w:r>
     </w:p>
     <w:p>
@@ -437,10 +389,7 @@
         </w:numPr>
       </w:pPr>
       <w:r>
-        <w:t xml:space="preserve">Registro </w:t>
-      </w:r>
-      <w:r>
-        <w:t>dos fornecedores</w:t>
+        <w:t>Registro dos fornecedores</w:t>
       </w:r>
     </w:p>
     <w:p>
@@ -530,11 +479,9 @@
       <w:r>
         <w:t xml:space="preserve">3.1 </w:t>
       </w:r>
-      <w:proofErr w:type="spellStart"/>
       <w:r>
         <w:t>Actores</w:t>
       </w:r>
-      <w:proofErr w:type="spellEnd"/>
       <w:r>
         <w:t xml:space="preserve"> do negócio</w:t>
       </w:r>
@@ -729,39 +676,7 @@
         <w:jc w:val="both"/>
       </w:pPr>
       <w:r>
-        <w:t xml:space="preserve">Um caso de uso de negócio descreve o desempenho de uma sequência de </w:t>
-      </w:r>
-      <w:proofErr w:type="spellStart"/>
-      <w:r>
-        <w:t>acções</w:t>
-      </w:r>
-      <w:proofErr w:type="spellEnd"/>
-      <w:r>
-        <w:t xml:space="preserve"> que produz um resultado de valor para um determinado </w:t>
-      </w:r>
-      <w:proofErr w:type="spellStart"/>
-      <w:r>
-        <w:t>actor</w:t>
-      </w:r>
-      <w:proofErr w:type="spellEnd"/>
-      <w:r>
-        <w:t xml:space="preserve"> de negócio (</w:t>
-      </w:r>
-      <w:proofErr w:type="spellStart"/>
-      <w:r>
-        <w:t>Rational</w:t>
-      </w:r>
-      <w:proofErr w:type="spellEnd"/>
-      <w:r>
-        <w:t xml:space="preserve"> Software </w:t>
-      </w:r>
-      <w:proofErr w:type="spellStart"/>
-      <w:r>
-        <w:t>Corporation</w:t>
-      </w:r>
-      <w:proofErr w:type="spellEnd"/>
-      <w:r>
-        <w:t>, 2001b).</w:t>
+        <w:t>Um caso de uso de negócio descreve o desempenho de uma sequência de acções que produz um resultado de valor para um determinado actor de negócio (Rational Software Corporation, 2001b).</w:t>
       </w:r>
     </w:p>
     <w:p>
@@ -792,13 +707,14 @@
         </w:numPr>
         <w:jc w:val="both"/>
       </w:pPr>
-      <w:proofErr w:type="spellStart"/>
-      <w:r>
-        <w:t>Cadastar</w:t>
-      </w:r>
-      <w:proofErr w:type="spellEnd"/>
-      <w:r>
-        <w:t xml:space="preserve"> funcionário</w:t>
+      <w:r>
+        <w:t>Cadast</w:t>
+      </w:r>
+      <w:r>
+        <w:t>r</w:t>
+      </w:r>
+      <w:r>
+        <w:t>ar funcionário</w:t>
       </w:r>
     </w:p>
     <w:p>
@@ -967,8 +883,8 @@
         <w:tblLook w:val="04A0" w:firstRow="1" w:lastRow="0" w:firstColumn="1" w:lastColumn="0" w:noHBand="0" w:noVBand="1"/>
       </w:tblPr>
       <w:tblGrid>
-        <w:gridCol w:w="4357"/>
-        <w:gridCol w:w="4363"/>
+        <w:gridCol w:w="4358"/>
+        <w:gridCol w:w="4362"/>
       </w:tblGrid>
       <w:tr>
         <w:trPr>
@@ -1015,33 +931,9 @@
           <w:p>
             <w:pPr>
               <w:jc w:val="both"/>
-              <w:rPr>
-                <w:b w:val="0"/>
-                <w:bCs w:val="0"/>
-              </w:rPr>
-            </w:pPr>
-            <w:r>
-              <w:rPr>
-                <w:b w:val="0"/>
-                <w:bCs w:val="0"/>
-              </w:rPr>
-              <w:t xml:space="preserve">Registo das </w:t>
-            </w:r>
-            <w:proofErr w:type="spellStart"/>
-            <w:r>
-              <w:rPr>
-                <w:b w:val="0"/>
-                <w:bCs w:val="0"/>
-              </w:rPr>
-              <w:t>transacções</w:t>
-            </w:r>
-            <w:proofErr w:type="spellEnd"/>
-            <w:r>
-              <w:rPr>
-                <w:b w:val="0"/>
-                <w:bCs w:val="0"/>
-              </w:rPr>
-              <w:t xml:space="preserve"> (Entradas e saídas)</w:t>
+            </w:pPr>
+            <w:r>
+              <w:t>Cadastrar funcionário</w:t>
             </w:r>
           </w:p>
           <w:p>
@@ -1068,29 +960,10 @@
               <w:t>Permite</w:t>
             </w:r>
             <w:r>
-              <w:t xml:space="preserve"> o registro</w:t>
-            </w:r>
-            <w:r>
               <w:t xml:space="preserve"> </w:t>
             </w:r>
             <w:r>
-              <w:t xml:space="preserve">das vendas </w:t>
-            </w:r>
-            <w:proofErr w:type="spellStart"/>
-            <w:r>
-              <w:t>efectuadas</w:t>
-            </w:r>
-            <w:proofErr w:type="spellEnd"/>
-            <w:r>
-              <w:t xml:space="preserve"> aos clientes e as compras de mercadoria </w:t>
-            </w:r>
-            <w:proofErr w:type="spellStart"/>
-            <w:r>
-              <w:t>efectuadas</w:t>
-            </w:r>
-            <w:proofErr w:type="spellEnd"/>
-            <w:r>
-              <w:t xml:space="preserve"> aos fornecedores.  </w:t>
+              <w:t>adicionar os dados dos funcionários no sistema</w:t>
             </w:r>
           </w:p>
         </w:tc>
@@ -1110,11 +983,7 @@
               </w:rPr>
             </w:pPr>
             <w:r>
-              <w:rPr>
-                <w:b w:val="0"/>
-                <w:bCs w:val="0"/>
-              </w:rPr>
-              <w:t>Cálculos matemáticos</w:t>
+              <w:t>Cadastrar fornecedor</w:t>
             </w:r>
           </w:p>
         </w:tc>
@@ -1129,15 +998,13 @@
               <w:cnfStyle w:val="000000000000" w:firstRow="0" w:lastRow="0" w:firstColumn="0" w:lastColumn="0" w:oddVBand="0" w:evenVBand="0" w:oddHBand="0" w:evenHBand="0" w:firstRowFirstColumn="0" w:firstRowLastColumn="0" w:lastRowFirstColumn="0" w:lastRowLastColumn="0"/>
             </w:pPr>
             <w:r>
-              <w:t xml:space="preserve">Permite </w:t>
-            </w:r>
-            <w:proofErr w:type="spellStart"/>
-            <w:r>
-              <w:t>efectuar</w:t>
-            </w:r>
-            <w:proofErr w:type="spellEnd"/>
-            <w:r>
-              <w:t xml:space="preserve"> cálculos matemáticos </w:t>
+              <w:t>Permite</w:t>
+            </w:r>
+            <w:r>
+              <w:t xml:space="preserve"> adicionar os dados dos fornecedores no sistema.</w:t>
+            </w:r>
+            <w:r>
+              <w:t xml:space="preserve"> </w:t>
             </w:r>
           </w:p>
         </w:tc>
@@ -1154,18 +1021,19 @@
           <w:p>
             <w:pPr>
               <w:jc w:val="both"/>
+            </w:pPr>
+            <w:r>
+              <w:t>Cadastrar cliente</w:t>
+            </w:r>
+          </w:p>
+          <w:p>
+            <w:pPr>
+              <w:jc w:val="both"/>
               <w:rPr>
                 <w:b w:val="0"/>
                 <w:bCs w:val="0"/>
               </w:rPr>
             </w:pPr>
-            <w:r>
-              <w:rPr>
-                <w:b w:val="0"/>
-                <w:bCs w:val="0"/>
-              </w:rPr>
-              <w:t>Controle de Stock</w:t>
-            </w:r>
           </w:p>
         </w:tc>
         <w:tc>
@@ -1179,14 +1047,330 @@
               <w:cnfStyle w:val="000000100000" w:firstRow="0" w:lastRow="0" w:firstColumn="0" w:lastColumn="0" w:oddVBand="0" w:evenVBand="0" w:oddHBand="1" w:evenHBand="0" w:firstRowFirstColumn="0" w:firstRowLastColumn="0" w:lastRowFirstColumn="0" w:lastRowLastColumn="0"/>
             </w:pPr>
             <w:r>
-              <w:t>Permite a listagem</w:t>
-            </w:r>
-            <w:r>
-              <w:t xml:space="preserve"> detalhada dos produtos existentes em </w:t>
-            </w:r>
-            <w:r>
-              <w:t xml:space="preserve">stock </w:t>
-            </w:r>
+              <w:t>Permite</w:t>
+            </w:r>
+            <w:r>
+              <w:t xml:space="preserve"> identificar e controlar os clientes no sistema, sendo importante para o controlo das vendas.</w:t>
+            </w:r>
+            <w:r>
+              <w:t xml:space="preserve"> </w:t>
+            </w:r>
+          </w:p>
+        </w:tc>
+      </w:tr>
+      <w:tr>
+        <w:tc>
+          <w:tcPr>
+            <w:cnfStyle w:val="001000000000" w:firstRow="0" w:lastRow="0" w:firstColumn="1" w:lastColumn="0" w:oddVBand="0" w:evenVBand="0" w:oddHBand="0" w:evenHBand="0" w:firstRowFirstColumn="0" w:firstRowLastColumn="0" w:lastRowFirstColumn="0" w:lastRowLastColumn="0"/>
+            <w:tcW w:w="4508" w:type="dxa"/>
+          </w:tcPr>
+          <w:p>
+            <w:pPr>
+              <w:jc w:val="both"/>
+            </w:pPr>
+            <w:r>
+              <w:t>Cadastrar produto</w:t>
+            </w:r>
+          </w:p>
+          <w:p>
+            <w:pPr>
+              <w:jc w:val="both"/>
+            </w:pPr>
+          </w:p>
+        </w:tc>
+        <w:tc>
+          <w:tcPr>
+            <w:tcW w:w="4508" w:type="dxa"/>
+            <w:vAlign w:val="center"/>
+          </w:tcPr>
+          <w:p>
+            <w:pPr>
+              <w:jc w:val="both"/>
+              <w:cnfStyle w:val="000000000000" w:firstRow="0" w:lastRow="0" w:firstColumn="0" w:lastColumn="0" w:oddVBand="0" w:evenVBand="0" w:oddHBand="0" w:evenHBand="0" w:firstRowFirstColumn="0" w:firstRowLastColumn="0" w:lastRowFirstColumn="0" w:lastRowLastColumn="0"/>
+            </w:pPr>
+            <w:r>
+              <w:t xml:space="preserve">Permite adicionar </w:t>
+            </w:r>
+            <w:r>
+              <w:t>os dados dos produtos.</w:t>
+            </w:r>
+          </w:p>
+        </w:tc>
+      </w:tr>
+      <w:tr>
+        <w:trPr>
+          <w:cnfStyle w:val="000000100000" w:firstRow="0" w:lastRow="0" w:firstColumn="0" w:lastColumn="0" w:oddVBand="0" w:evenVBand="0" w:oddHBand="1" w:evenHBand="0" w:firstRowFirstColumn="0" w:firstRowLastColumn="0" w:lastRowFirstColumn="0" w:lastRowLastColumn="0"/>
+        </w:trPr>
+        <w:tc>
+          <w:tcPr>
+            <w:cnfStyle w:val="001000000000" w:firstRow="0" w:lastRow="0" w:firstColumn="1" w:lastColumn="0" w:oddVBand="0" w:evenVBand="0" w:oddHBand="0" w:evenHBand="0" w:firstRowFirstColumn="0" w:firstRowLastColumn="0" w:lastRowFirstColumn="0" w:lastRowLastColumn="0"/>
+            <w:tcW w:w="4508" w:type="dxa"/>
+          </w:tcPr>
+          <w:p>
+            <w:pPr>
+              <w:jc w:val="both"/>
+            </w:pPr>
+            <w:r>
+              <w:t>Entrar no sistema</w:t>
+            </w:r>
+          </w:p>
+          <w:p>
+            <w:pPr>
+              <w:jc w:val="both"/>
+            </w:pPr>
+          </w:p>
+        </w:tc>
+        <w:tc>
+          <w:tcPr>
+            <w:tcW w:w="4508" w:type="dxa"/>
+            <w:vAlign w:val="center"/>
+          </w:tcPr>
+          <w:p>
+            <w:pPr>
+              <w:jc w:val="both"/>
+              <w:cnfStyle w:val="000000100000" w:firstRow="0" w:lastRow="0" w:firstColumn="0" w:lastColumn="0" w:oddVBand="0" w:evenVBand="0" w:oddHBand="1" w:evenHBand="0" w:firstRowFirstColumn="0" w:firstRowLastColumn="0" w:lastRowFirstColumn="0" w:lastRowLastColumn="0"/>
+            </w:pPr>
+            <w:r>
+              <w:t>Permite estar apto para efetuar algumas operações.</w:t>
+            </w:r>
+          </w:p>
+        </w:tc>
+      </w:tr>
+      <w:tr>
+        <w:tc>
+          <w:tcPr>
+            <w:cnfStyle w:val="001000000000" w:firstRow="0" w:lastRow="0" w:firstColumn="1" w:lastColumn="0" w:oddVBand="0" w:evenVBand="0" w:oddHBand="0" w:evenHBand="0" w:firstRowFirstColumn="0" w:firstRowLastColumn="0" w:lastRowFirstColumn="0" w:lastRowLastColumn="0"/>
+            <w:tcW w:w="4508" w:type="dxa"/>
+          </w:tcPr>
+          <w:p>
+            <w:pPr>
+              <w:jc w:val="both"/>
+            </w:pPr>
+            <w:r>
+              <w:t>Adicionar / remover ou atualizar stock</w:t>
+            </w:r>
+          </w:p>
+          <w:p>
+            <w:pPr>
+              <w:jc w:val="both"/>
+            </w:pPr>
+          </w:p>
+        </w:tc>
+        <w:tc>
+          <w:tcPr>
+            <w:tcW w:w="4508" w:type="dxa"/>
+            <w:vAlign w:val="center"/>
+          </w:tcPr>
+          <w:p>
+            <w:pPr>
+              <w:jc w:val="both"/>
+              <w:cnfStyle w:val="000000000000" w:firstRow="0" w:lastRow="0" w:firstColumn="0" w:lastColumn="0" w:oddVBand="0" w:evenVBand="0" w:oddHBand="0" w:evenHBand="0" w:firstRowFirstColumn="0" w:firstRowLastColumn="0" w:lastRowFirstColumn="0" w:lastRowLastColumn="0"/>
+            </w:pPr>
+            <w:r>
+              <w:t xml:space="preserve">Permite adicionar, remover e atualizar produtos em  stocks. </w:t>
+            </w:r>
+          </w:p>
+        </w:tc>
+      </w:tr>
+      <w:tr>
+        <w:trPr>
+          <w:cnfStyle w:val="000000100000" w:firstRow="0" w:lastRow="0" w:firstColumn="0" w:lastColumn="0" w:oddVBand="0" w:evenVBand="0" w:oddHBand="1" w:evenHBand="0" w:firstRowFirstColumn="0" w:firstRowLastColumn="0" w:lastRowFirstColumn="0" w:lastRowLastColumn="0"/>
+        </w:trPr>
+        <w:tc>
+          <w:tcPr>
+            <w:cnfStyle w:val="001000000000" w:firstRow="0" w:lastRow="0" w:firstColumn="1" w:lastColumn="0" w:oddVBand="0" w:evenVBand="0" w:oddHBand="0" w:evenHBand="0" w:firstRowFirstColumn="0" w:firstRowLastColumn="0" w:lastRowFirstColumn="0" w:lastRowLastColumn="0"/>
+            <w:tcW w:w="4508" w:type="dxa"/>
+          </w:tcPr>
+          <w:p>
+            <w:pPr>
+              <w:jc w:val="both"/>
+            </w:pPr>
+            <w:r>
+              <w:t>Extrair relatório diário de venda</w:t>
+            </w:r>
+          </w:p>
+          <w:p>
+            <w:pPr>
+              <w:jc w:val="both"/>
+            </w:pPr>
+          </w:p>
+        </w:tc>
+        <w:tc>
+          <w:tcPr>
+            <w:tcW w:w="4508" w:type="dxa"/>
+            <w:vAlign w:val="center"/>
+          </w:tcPr>
+          <w:p>
+            <w:pPr>
+              <w:jc w:val="both"/>
+              <w:cnfStyle w:val="000000100000" w:firstRow="0" w:lastRow="0" w:firstColumn="0" w:lastColumn="0" w:oddVBand="0" w:evenVBand="0" w:oddHBand="1" w:evenHBand="0" w:firstRowFirstColumn="0" w:firstRowLastColumn="0" w:lastRowFirstColumn="0" w:lastRowLastColumn="0"/>
+            </w:pPr>
+          </w:p>
+        </w:tc>
+      </w:tr>
+      <w:tr>
+        <w:tc>
+          <w:tcPr>
+            <w:cnfStyle w:val="001000000000" w:firstRow="0" w:lastRow="0" w:firstColumn="1" w:lastColumn="0" w:oddVBand="0" w:evenVBand="0" w:oddHBand="0" w:evenHBand="0" w:firstRowFirstColumn="0" w:firstRowLastColumn="0" w:lastRowFirstColumn="0" w:lastRowLastColumn="0"/>
+            <w:tcW w:w="4508" w:type="dxa"/>
+          </w:tcPr>
+          <w:p>
+            <w:pPr>
+              <w:jc w:val="both"/>
+            </w:pPr>
+            <w:r>
+              <w:t>Extrair relatório de compras</w:t>
+            </w:r>
+          </w:p>
+          <w:p>
+            <w:pPr>
+              <w:jc w:val="both"/>
+            </w:pPr>
+          </w:p>
+        </w:tc>
+        <w:tc>
+          <w:tcPr>
+            <w:tcW w:w="4508" w:type="dxa"/>
+            <w:vAlign w:val="center"/>
+          </w:tcPr>
+          <w:p>
+            <w:pPr>
+              <w:jc w:val="both"/>
+              <w:cnfStyle w:val="000000000000" w:firstRow="0" w:lastRow="0" w:firstColumn="0" w:lastColumn="0" w:oddVBand="0" w:evenVBand="0" w:oddHBand="0" w:evenHBand="0" w:firstRowFirstColumn="0" w:firstRowLastColumn="0" w:lastRowFirstColumn="0" w:lastRowLastColumn="0"/>
+            </w:pPr>
+          </w:p>
+        </w:tc>
+      </w:tr>
+      <w:tr>
+        <w:trPr>
+          <w:cnfStyle w:val="000000100000" w:firstRow="0" w:lastRow="0" w:firstColumn="0" w:lastColumn="0" w:oddVBand="0" w:evenVBand="0" w:oddHBand="1" w:evenHBand="0" w:firstRowFirstColumn="0" w:firstRowLastColumn="0" w:lastRowFirstColumn="0" w:lastRowLastColumn="0"/>
+        </w:trPr>
+        <w:tc>
+          <w:tcPr>
+            <w:cnfStyle w:val="001000000000" w:firstRow="0" w:lastRow="0" w:firstColumn="1" w:lastColumn="0" w:oddVBand="0" w:evenVBand="0" w:oddHBand="0" w:evenHBand="0" w:firstRowFirstColumn="0" w:firstRowLastColumn="0" w:lastRowFirstColumn="0" w:lastRowLastColumn="0"/>
+            <w:tcW w:w="4508" w:type="dxa"/>
+          </w:tcPr>
+          <w:p>
+            <w:pPr>
+              <w:jc w:val="both"/>
+            </w:pPr>
+            <w:r>
+              <w:t xml:space="preserve">Extrair relatório de stock </w:t>
+            </w:r>
+          </w:p>
+          <w:p>
+            <w:pPr>
+              <w:jc w:val="both"/>
+            </w:pPr>
+          </w:p>
+        </w:tc>
+        <w:tc>
+          <w:tcPr>
+            <w:tcW w:w="4508" w:type="dxa"/>
+            <w:vAlign w:val="center"/>
+          </w:tcPr>
+          <w:p>
+            <w:pPr>
+              <w:jc w:val="both"/>
+              <w:cnfStyle w:val="000000100000" w:firstRow="0" w:lastRow="0" w:firstColumn="0" w:lastColumn="0" w:oddVBand="0" w:evenVBand="0" w:oddHBand="1" w:evenHBand="0" w:firstRowFirstColumn="0" w:firstRowLastColumn="0" w:lastRowFirstColumn="0" w:lastRowLastColumn="0"/>
+            </w:pPr>
+          </w:p>
+        </w:tc>
+      </w:tr>
+      <w:tr>
+        <w:tc>
+          <w:tcPr>
+            <w:cnfStyle w:val="001000000000" w:firstRow="0" w:lastRow="0" w:firstColumn="1" w:lastColumn="0" w:oddVBand="0" w:evenVBand="0" w:oddHBand="0" w:evenHBand="0" w:firstRowFirstColumn="0" w:firstRowLastColumn="0" w:lastRowFirstColumn="0" w:lastRowLastColumn="0"/>
+            <w:tcW w:w="4508" w:type="dxa"/>
+          </w:tcPr>
+          <w:p>
+            <w:pPr>
+              <w:jc w:val="both"/>
+            </w:pPr>
+            <w:r>
+              <w:t>Realizar uma venda</w:t>
+            </w:r>
+          </w:p>
+          <w:p>
+            <w:pPr>
+              <w:jc w:val="both"/>
+            </w:pPr>
+          </w:p>
+        </w:tc>
+        <w:tc>
+          <w:tcPr>
+            <w:tcW w:w="4508" w:type="dxa"/>
+            <w:vAlign w:val="center"/>
+          </w:tcPr>
+          <w:p>
+            <w:pPr>
+              <w:jc w:val="both"/>
+              <w:cnfStyle w:val="000000000000" w:firstRow="0" w:lastRow="0" w:firstColumn="0" w:lastColumn="0" w:oddVBand="0" w:evenVBand="0" w:oddHBand="0" w:evenHBand="0" w:firstRowFirstColumn="0" w:firstRowLastColumn="0" w:lastRowFirstColumn="0" w:lastRowLastColumn="0"/>
+            </w:pPr>
+          </w:p>
+        </w:tc>
+      </w:tr>
+      <w:tr>
+        <w:trPr>
+          <w:cnfStyle w:val="000000100000" w:firstRow="0" w:lastRow="0" w:firstColumn="0" w:lastColumn="0" w:oddVBand="0" w:evenVBand="0" w:oddHBand="1" w:evenHBand="0" w:firstRowFirstColumn="0" w:firstRowLastColumn="0" w:lastRowFirstColumn="0" w:lastRowLastColumn="0"/>
+        </w:trPr>
+        <w:tc>
+          <w:tcPr>
+            <w:cnfStyle w:val="001000000000" w:firstRow="0" w:lastRow="0" w:firstColumn="1" w:lastColumn="0" w:oddVBand="0" w:evenVBand="0" w:oddHBand="0" w:evenHBand="0" w:firstRowFirstColumn="0" w:firstRowLastColumn="0" w:lastRowFirstColumn="0" w:lastRowLastColumn="0"/>
+            <w:tcW w:w="4508" w:type="dxa"/>
+          </w:tcPr>
+          <w:p>
+            <w:pPr>
+              <w:jc w:val="both"/>
+            </w:pPr>
+            <w:r>
+              <w:t xml:space="preserve">Realizar uma compra </w:t>
+            </w:r>
+          </w:p>
+          <w:p>
+            <w:pPr>
+              <w:jc w:val="both"/>
+            </w:pPr>
+          </w:p>
+        </w:tc>
+        <w:tc>
+          <w:tcPr>
+            <w:tcW w:w="4508" w:type="dxa"/>
+            <w:vAlign w:val="center"/>
+          </w:tcPr>
+          <w:p>
+            <w:pPr>
+              <w:jc w:val="both"/>
+              <w:cnfStyle w:val="000000100000" w:firstRow="0" w:lastRow="0" w:firstColumn="0" w:lastColumn="0" w:oddVBand="0" w:evenVBand="0" w:oddHBand="1" w:evenHBand="0" w:firstRowFirstColumn="0" w:firstRowLastColumn="0" w:lastRowFirstColumn="0" w:lastRowLastColumn="0"/>
+            </w:pPr>
+          </w:p>
+        </w:tc>
+      </w:tr>
+      <w:tr>
+        <w:tc>
+          <w:tcPr>
+            <w:cnfStyle w:val="001000000000" w:firstRow="0" w:lastRow="0" w:firstColumn="1" w:lastColumn="0" w:oddVBand="0" w:evenVBand="0" w:oddHBand="0" w:evenHBand="0" w:firstRowFirstColumn="0" w:firstRowLastColumn="0" w:lastRowFirstColumn="0" w:lastRowLastColumn="0"/>
+            <w:tcW w:w="4508" w:type="dxa"/>
+          </w:tcPr>
+          <w:p>
+            <w:pPr>
+              <w:jc w:val="both"/>
+            </w:pPr>
+            <w:r>
+              <w:t>Consultar Stock</w:t>
+            </w:r>
+          </w:p>
+        </w:tc>
+        <w:tc>
+          <w:tcPr>
+            <w:tcW w:w="4508" w:type="dxa"/>
+            <w:vAlign w:val="center"/>
+          </w:tcPr>
+          <w:p>
+            <w:pPr>
+              <w:jc w:val="both"/>
+              <w:cnfStyle w:val="000000000000" w:firstRow="0" w:lastRow="0" w:firstColumn="0" w:lastColumn="0" w:oddVBand="0" w:evenVBand="0" w:oddHBand="0" w:evenHBand="0" w:firstRowFirstColumn="0" w:firstRowLastColumn="0" w:lastRowFirstColumn="0" w:lastRowLastColumn="0"/>
+            </w:pPr>
           </w:p>
         </w:tc>
       </w:tr>
@@ -1225,7 +1409,6 @@
         <w:rPr>
           <w:noProof/>
         </w:rPr>
-        <w:lastRenderedPageBreak/>
         <w:drawing>
           <wp:inline distT="0" distB="0" distL="0" distR="0" wp14:anchorId="5D2B7970" wp14:editId="3E86E2DD">
             <wp:extent cx="5400040" cy="3042285"/>
@@ -1516,19 +1699,9 @@
             <w:vAlign w:val="center"/>
           </w:tcPr>
           <w:p>
-            <w:proofErr w:type="spellStart"/>
-            <w:r>
-              <w:t>Acção</w:t>
-            </w:r>
-            <w:proofErr w:type="spellEnd"/>
-            <w:r>
-              <w:t xml:space="preserve"> do </w:t>
-            </w:r>
-            <w:proofErr w:type="spellStart"/>
-            <w:r>
-              <w:t>actor</w:t>
-            </w:r>
-            <w:proofErr w:type="spellEnd"/>
+            <w:r>
+              <w:t>Acção do actor</w:t>
+            </w:r>
           </w:p>
         </w:tc>
         <w:tc>
@@ -1579,21 +1752,12 @@
               </w:rPr>
               <w:t xml:space="preserve">1- </w:t>
             </w:r>
-            <w:proofErr w:type="spellStart"/>
             <w:r>
               <w:rPr>
                 <w:b w:val="0"/>
                 <w:bCs w:val="0"/>
               </w:rPr>
-              <w:t>Efectuar</w:t>
-            </w:r>
-            <w:proofErr w:type="spellEnd"/>
-            <w:r>
-              <w:rPr>
-                <w:b w:val="0"/>
-                <w:bCs w:val="0"/>
-              </w:rPr>
-              <w:t xml:space="preserve"> e registar as vendas</w:t>
+              <w:t>Efectuar e registar as vendas</w:t>
             </w:r>
           </w:p>
           <w:p>
@@ -1666,15 +1830,7 @@
       </w:r>
       <w:bookmarkEnd w:id="8"/>
       <w:r>
-        <w:t xml:space="preserve">Registo das </w:t>
-      </w:r>
-      <w:proofErr w:type="spellStart"/>
-      <w:r>
-        <w:t>transacções</w:t>
-      </w:r>
-      <w:proofErr w:type="spellEnd"/>
-      <w:r>
-        <w:t xml:space="preserve"> (Entradas e saídas)</w:t>
+        <w:t>Registo das transacções (Entradas e saídas)</w:t>
       </w:r>
     </w:p>
     <w:p/>
@@ -1719,13 +1875,8 @@
               <w:t>Registo</w:t>
             </w:r>
             <w:r>
-              <w:t xml:space="preserve"> das </w:t>
-            </w:r>
-            <w:proofErr w:type="spellStart"/>
-            <w:r>
-              <w:t>transacções</w:t>
-            </w:r>
-            <w:proofErr w:type="spellEnd"/>
+              <w:t xml:space="preserve"> das transacções</w:t>
+            </w:r>
           </w:p>
         </w:tc>
       </w:tr>
@@ -1783,15 +1934,7 @@
               <w:cnfStyle w:val="000000000000" w:firstRow="0" w:lastRow="0" w:firstColumn="0" w:lastColumn="0" w:oddVBand="0" w:evenVBand="0" w:oddHBand="0" w:evenHBand="0" w:firstRowFirstColumn="0" w:firstRowLastColumn="0" w:lastRowFirstColumn="0" w:lastRowLastColumn="0"/>
             </w:pPr>
             <w:r>
-              <w:t xml:space="preserve">Permite registar todos os movimentos (compra e venda), </w:t>
-            </w:r>
-            <w:proofErr w:type="spellStart"/>
-            <w:r>
-              <w:t>efectuadas</w:t>
-            </w:r>
-            <w:proofErr w:type="spellEnd"/>
-            <w:r>
-              <w:t xml:space="preserve"> na empresa. </w:t>
+              <w:t xml:space="preserve">Permite registar todos os movimentos (compra e venda), efectuadas na empresa. </w:t>
             </w:r>
           </w:p>
         </w:tc>
@@ -1838,39 +1981,7 @@
                 <w:b w:val="0"/>
                 <w:bCs w:val="0"/>
               </w:rPr>
-              <w:t xml:space="preserve"> o cliente se dirige ao local de atendimento e </w:t>
-            </w:r>
-            <w:proofErr w:type="spellStart"/>
-            <w:r>
-              <w:rPr>
-                <w:b w:val="0"/>
-                <w:bCs w:val="0"/>
-              </w:rPr>
-              <w:t>efectua</w:t>
-            </w:r>
-            <w:proofErr w:type="spellEnd"/>
-            <w:r>
-              <w:rPr>
-                <w:b w:val="0"/>
-                <w:bCs w:val="0"/>
-              </w:rPr>
-              <w:t xml:space="preserve"> o seu pedido e o </w:t>
-            </w:r>
-            <w:proofErr w:type="spellStart"/>
-            <w:r>
-              <w:rPr>
-                <w:b w:val="0"/>
-                <w:bCs w:val="0"/>
-              </w:rPr>
-              <w:t>respectivo</w:t>
-            </w:r>
-            <w:proofErr w:type="spellEnd"/>
-            <w:r>
-              <w:rPr>
-                <w:b w:val="0"/>
-                <w:bCs w:val="0"/>
-              </w:rPr>
-              <w:t xml:space="preserve"> pagamento. E termina quando o mesmo recebe o produto requisitado.  </w:t>
+              <w:t xml:space="preserve"> o cliente se dirige ao local de atendimento e efectua o seu pedido e o respectivo pagamento. E termina quando o mesmo recebe o produto requisitado.  </w:t>
             </w:r>
           </w:p>
         </w:tc>
@@ -1940,19 +2051,9 @@
             <w:vAlign w:val="center"/>
           </w:tcPr>
           <w:p>
-            <w:proofErr w:type="spellStart"/>
-            <w:r>
-              <w:t>Acção</w:t>
-            </w:r>
-            <w:proofErr w:type="spellEnd"/>
-            <w:r>
-              <w:t xml:space="preserve"> do </w:t>
-            </w:r>
-            <w:proofErr w:type="spellStart"/>
-            <w:r>
-              <w:t>actor</w:t>
-            </w:r>
-            <w:proofErr w:type="spellEnd"/>
+            <w:r>
+              <w:t>Acção do actor</w:t>
+            </w:r>
           </w:p>
         </w:tc>
         <w:tc>
@@ -2074,14 +2175,9 @@
               </w:numPr>
               <w:cnfStyle w:val="000000100000" w:firstRow="0" w:lastRow="0" w:firstColumn="0" w:lastColumn="0" w:oddVBand="0" w:evenVBand="0" w:oddHBand="1" w:evenHBand="0" w:firstRowFirstColumn="0" w:firstRowLastColumn="0" w:lastRowFirstColumn="0" w:lastRowLastColumn="0"/>
             </w:pPr>
-            <w:proofErr w:type="spellStart"/>
             <w:r>
               <w:lastRenderedPageBreak/>
-              <w:t>Actualizar</w:t>
-            </w:r>
-            <w:proofErr w:type="spellEnd"/>
-            <w:r>
-              <w:t xml:space="preserve"> registos das vendas</w:t>
+              <w:t>Actualizar registos das vendas</w:t>
             </w:r>
           </w:p>
           <w:p>
@@ -2122,29 +2218,13 @@
       </w:pPr>
       <w:bookmarkStart w:id="9" w:name="_Toc121607884"/>
       <w:r>
-        <w:t xml:space="preserve">7. </w:t>
-      </w:r>
-      <w:proofErr w:type="spellStart"/>
-      <w:r>
-        <w:t>Objecto</w:t>
-      </w:r>
-      <w:proofErr w:type="spellEnd"/>
-      <w:r>
-        <w:t xml:space="preserve"> de Automação</w:t>
+        <w:t>7. Objecto de Automação</w:t>
       </w:r>
       <w:bookmarkEnd w:id="9"/>
     </w:p>
     <w:p>
       <w:r>
-        <w:t xml:space="preserve">Automatizar o processo do registo das compras e vendas, cadastro dos produtos, </w:t>
-      </w:r>
-      <w:proofErr w:type="spellStart"/>
-      <w:r>
-        <w:t>extracção</w:t>
-      </w:r>
-      <w:proofErr w:type="spellEnd"/>
-      <w:r>
-        <w:t xml:space="preserve"> de relatório, deve permitir facilitar e dinamizar todo o processo.</w:t>
+        <w:t>Automatizar o processo do registo das compras e vendas, cadastro dos produtos, extracção de relatório, deve permitir facilitar e dinamizar todo o processo.</w:t>
       </w:r>
     </w:p>
     <w:p>
@@ -2608,13 +2688,8 @@
           <w:numId w:val="8"/>
         </w:numPr>
       </w:pPr>
-      <w:proofErr w:type="spellStart"/>
-      <w:r>
-        <w:t>Liguagens</w:t>
-      </w:r>
-      <w:proofErr w:type="spellEnd"/>
-      <w:r>
-        <w:t>:</w:t>
+      <w:r>
+        <w:t>Liguagens:</w:t>
       </w:r>
     </w:p>
     <w:p>
@@ -2626,11 +2701,9 @@
         </w:numPr>
         <w:jc w:val="both"/>
       </w:pPr>
-      <w:proofErr w:type="spellStart"/>
       <w:r>
         <w:t>Dart</w:t>
       </w:r>
-      <w:proofErr w:type="spellEnd"/>
     </w:p>
     <w:p>
       <w:pPr>
@@ -2679,21 +2752,8 @@
         <w:jc w:val="both"/>
       </w:pPr>
       <w:r>
-        <w:t xml:space="preserve">Visual </w:t>
-      </w:r>
-      <w:proofErr w:type="spellStart"/>
-      <w:r>
-        <w:t>Studio</w:t>
-      </w:r>
-      <w:proofErr w:type="spellEnd"/>
-      <w:r>
-        <w:t xml:space="preserve"> </w:t>
-      </w:r>
-      <w:proofErr w:type="spellStart"/>
-      <w:r>
-        <w:t>Code</w:t>
-      </w:r>
-      <w:proofErr w:type="spellEnd"/>
+        <w:t>Visual Studio Code</w:t>
+      </w:r>
     </w:p>
     <w:p>
       <w:pPr>
@@ -2705,13 +2765,8 @@
         <w:jc w:val="both"/>
       </w:pPr>
       <w:r>
-        <w:t xml:space="preserve">Android </w:t>
-      </w:r>
-      <w:proofErr w:type="spellStart"/>
-      <w:r>
-        <w:t>Studio</w:t>
-      </w:r>
-      <w:proofErr w:type="spellEnd"/>
+        <w:t>Android Studio</w:t>
+      </w:r>
     </w:p>
     <w:p>
       <w:pPr>
@@ -2722,11 +2777,9 @@
         </w:numPr>
         <w:jc w:val="both"/>
       </w:pPr>
-      <w:proofErr w:type="spellStart"/>
       <w:r>
         <w:t>Frameworks</w:t>
       </w:r>
-      <w:proofErr w:type="spellEnd"/>
       <w:r>
         <w:t>:</w:t>
       </w:r>

</xml_diff>